<commit_message>
Proposed terms to obsolete
Added 'prototype class', 'protoype data property', and 'prototype object property' to remove from dataset.
</commit_message>
<xml_diff>
--- a/metadata-SI/NCI SI Service Metadata Ontology Documentation.docx
+++ b/metadata-SI/NCI SI Service Metadata Ontology Documentation.docx
@@ -24,7 +24,16 @@
           <w:color w:val="000000"/>
           <w:shd w:fill="auto" w:val="clear"/>
         </w:rPr>
-        <w:t xml:space="preserve"> NCI SI Service Metadata Ontology (SSIMO)</w:t>
+        <w:t xml:space="preserve"> </w:t>
+      </w:r>
+      <w:r>
+        <w:rPr>
+          <w:b/>
+          <w:bCs/>
+          <w:color w:val="000000"/>
+          <w:shd w:fill="auto" w:val="clear"/>
+        </w:rPr>
+        <w:t>NCI SI Service Metadata Ontology (SSIMO)</w:t>
       </w:r>
     </w:p>
     <w:p>
@@ -48,8 +57,6 @@
         <w:pStyle w:val="Normal"/>
         <w:rPr>
           <w:color w:val="auto"/>
-          <w:highlight w:val="none"/>
-          <w:shd w:fill="auto" w:val="clear"/>
         </w:rPr>
       </w:pPr>
       <w:r>
@@ -87,8 +94,6 @@
         </w:numPr>
         <w:rPr>
           <w:color w:val="auto"/>
-          <w:highlight w:val="none"/>
-          <w:shd w:fill="auto" w:val="clear"/>
         </w:rPr>
       </w:pPr>
       <w:r>
@@ -110,8 +115,6 @@
         </w:numPr>
         <w:rPr>
           <w:color w:val="auto"/>
-          <w:highlight w:val="none"/>
-          <w:shd w:fill="auto" w:val="clear"/>
         </w:rPr>
       </w:pPr>
       <w:r>
@@ -131,8 +134,6 @@
         </w:numPr>
         <w:rPr>
           <w:color w:val="auto"/>
-          <w:highlight w:val="none"/>
-          <w:shd w:fill="auto" w:val="clear"/>
         </w:rPr>
       </w:pPr>
       <w:r>
@@ -152,8 +153,6 @@
         </w:numPr>
         <w:rPr>
           <w:color w:val="auto"/>
-          <w:highlight w:val="none"/>
-          <w:shd w:fill="auto" w:val="clear"/>
         </w:rPr>
       </w:pPr>
       <w:r>
@@ -173,8 +172,6 @@
         </w:numPr>
         <w:rPr>
           <w:color w:val="auto"/>
-          <w:highlight w:val="none"/>
-          <w:shd w:fill="auto" w:val="clear"/>
         </w:rPr>
       </w:pPr>
       <w:r>
@@ -1366,7 +1363,7 @@
         <mc:AlternateContent>
           <mc:Choice Requires="wpg">
             <w:drawing>
-              <wp:anchor behindDoc="0" distT="0" distB="0" distL="0" distR="0" simplePos="0" locked="0" layoutInCell="0" allowOverlap="1" relativeHeight="3">
+              <wp:anchor behindDoc="0" distT="635" distB="0" distL="635" distR="0" simplePos="0" locked="0" layoutInCell="0" allowOverlap="1" relativeHeight="3">
                 <wp:simplePos x="0" y="0"/>
                 <wp:positionH relativeFrom="column">
                   <wp:posOffset>645160</wp:posOffset>
@@ -1374,7 +1371,7 @@
                 <wp:positionV relativeFrom="paragraph">
                   <wp:posOffset>133985</wp:posOffset>
                 </wp:positionV>
-                <wp:extent cx="5260340" cy="2477135"/>
+                <wp:extent cx="5259705" cy="2476500"/>
                 <wp:effectExtent l="0" t="0" r="0" b="0"/>
                 <wp:wrapThrough wrapText="largest">
                   <wp:wrapPolygon edited="0">
@@ -1393,9 +1390,9 @@
                       <wpg:grpSpPr>
                         <a:xfrm>
                           <a:off x="0" y="0"/>
-                          <a:ext cx="5260320" cy="2477160"/>
+                          <a:ext cx="5259600" cy="2476440"/>
                           <a:chOff x="0" y="0"/>
-                          <a:chExt cx="5260320" cy="2477160"/>
+                          <a:chExt cx="5259600" cy="2476440"/>
                         </a:xfrm>
                       </wpg:grpSpPr>
                       <pic:pic xmlns:pic="http://schemas.openxmlformats.org/drawingml/2006/picture">
@@ -1410,7 +1407,7 @@
                         <pic:spPr>
                           <a:xfrm>
                             <a:off x="1624320" y="0"/>
-                            <a:ext cx="1997640" cy="2477160"/>
+                            <a:ext cx="1996920" cy="2476440"/>
                           </a:xfrm>
                           <a:prstGeom prst="rect">
                             <a:avLst/>
@@ -1432,7 +1429,7 @@
                         <pic:spPr>
                           <a:xfrm>
                             <a:off x="3597840" y="0"/>
-                            <a:ext cx="1662480" cy="1546200"/>
+                            <a:ext cx="1661760" cy="1545480"/>
                           </a:xfrm>
                           <a:prstGeom prst="rect">
                             <a:avLst/>
@@ -1454,7 +1451,7 @@
                         <pic:spPr>
                           <a:xfrm>
                             <a:off x="0" y="0"/>
-                            <a:ext cx="1623600" cy="1335240"/>
+                            <a:ext cx="1623240" cy="1334880"/>
                           </a:xfrm>
                           <a:prstGeom prst="rect">
                             <a:avLst/>
@@ -1521,7 +1518,7 @@
                         <wps:spPr>
                           <a:xfrm>
                             <a:off x="0" y="132120"/>
-                            <a:ext cx="308520" cy="353160"/>
+                            <a:ext cx="307800" cy="352440"/>
                           </a:xfrm>
                           <a:prstGeom prst="rect">
                             <a:avLst/>
@@ -1542,7 +1539,7 @@
                             <w:p>
                               <w:pPr>
                                 <w:pStyle w:val="Normal"/>
-                                <w:overflowPunct w:val="true"/>
+                                <w:overflowPunct w:val="false"/>
                                 <w:spacing w:lineRule="auto" w:line="240" w:before="0" w:after="0"/>
                                 <w:ind w:left="0" w:right="0" w:hanging="0"/>
                                 <w:rPr/>
@@ -1581,7 +1578,7 @@
                         <wps:spPr>
                           <a:xfrm>
                             <a:off x="3288600" y="0"/>
-                            <a:ext cx="308520" cy="353160"/>
+                            <a:ext cx="307800" cy="352440"/>
                           </a:xfrm>
                           <a:prstGeom prst="rect">
                             <a:avLst/>
@@ -1602,7 +1599,7 @@
                             <w:p>
                               <w:pPr>
                                 <w:pStyle w:val="Normal"/>
-                                <w:overflowPunct w:val="true"/>
+                                <w:overflowPunct w:val="false"/>
                                 <w:spacing w:lineRule="auto" w:line="240" w:before="0" w:after="0"/>
                                 <w:ind w:left="0" w:right="0" w:hanging="0"/>
                                 <w:rPr/>
@@ -1644,7 +1641,7 @@
           </mc:Choice>
           <mc:Fallback>
             <w:pict>
-              <v:group id="shape_0" alt="Figure 1" style="position:absolute;margin-left:50.8pt;margin-top:10.55pt;width:414.2pt;height:195.05pt" coordorigin="1016,211" coordsize="8284,3901">
+              <v:group id="shape_0" alt="Figure 1" style="position:absolute;margin-left:50.8pt;margin-top:10.55pt;width:414.15pt;height:195pt" coordorigin="1016,211" coordsize="8283,3900">
                 <v:shapetype id="_x0000_t75" coordsize="21600,21600" o:spt="75" o:preferrelative="t" path="m@4@5l@4@11@9@11@9@5xe" filled="f" stroked="f">
                   <v:stroke joinstyle="miter"/>
                   <v:formulas>
@@ -1664,17 +1661,17 @@
                   <v:path o:extrusionok="f" gradientshapeok="t" o:connecttype="rect"/>
                   <o:lock v:ext="edit" aspectratio="t"/>
                 </v:shapetype>
-                <v:shape id="shape_0" stroked="f" o:allowincell="f" style="position:absolute;left:3574;top:211;width:3145;height:3900;mso-wrap-style:none;v-text-anchor:middle" type="_x0000_t75">
+                <v:shape id="shape_0" stroked="f" o:allowincell="f" style="position:absolute;left:3574;top:211;width:3144;height:3899;mso-wrap-style:none;v-text-anchor:middle" type="_x0000_t75">
                   <v:imagedata r:id="rId5" o:detectmouseclick="t"/>
                   <v:stroke color="#3465a4" weight="17640" joinstyle="round" endcap="flat"/>
                   <w10:wrap type="square" side="largest"/>
                 </v:shape>
-                <v:shape id="shape_0" stroked="f" o:allowincell="f" style="position:absolute;left:6682;top:211;width:2617;height:2434;mso-wrap-style:none;v-text-anchor:middle" type="_x0000_t75">
+                <v:shape id="shape_0" stroked="f" o:allowincell="f" style="position:absolute;left:6682;top:211;width:2616;height:2433;mso-wrap-style:none;v-text-anchor:middle" type="_x0000_t75">
                   <v:imagedata r:id="rId6" o:detectmouseclick="t"/>
                   <v:stroke color="#3465a4" weight="17640" joinstyle="round" endcap="flat"/>
                   <w10:wrap type="square" side="largest"/>
                 </v:shape>
-                <v:shape id="shape_0" stroked="f" o:allowincell="f" style="position:absolute;left:1016;top:211;width:2556;height:2102;mso-wrap-style:none;v-text-anchor:middle" type="_x0000_t75">
+                <v:shape id="shape_0" stroked="f" o:allowincell="f" style="position:absolute;left:1016;top:211;width:2555;height:2101;mso-wrap-style:none;v-text-anchor:middle" type="_x0000_t75">
                   <v:imagedata r:id="rId7" o:detectmouseclick="t"/>
                   <v:stroke color="#3465a4" weight="17640" joinstyle="round" endcap="flat"/>
                   <w10:wrap type="square" side="largest"/>
@@ -1689,7 +1686,7 @@
                   <v:fill o:detectmouseclick="t" on="false"/>
                   <w10:wrap type="square" side="largest"/>
                 </v:line>
-                <v:rect id="shape_0" path="m0,0l-2147483645,0l-2147483645,-2147483646l0,-2147483646xe" stroked="f" o:allowincell="f" style="position:absolute;left:1016;top:419;width:485;height:555;mso-wrap-style:square;v-text-anchor:top">
+                <v:rect id="shape_0" path="m0,0l-2147483645,0l-2147483645,-2147483646l0,-2147483646xe" stroked="f" o:allowincell="f" style="position:absolute;left:1016;top:419;width:484;height:554;mso-wrap-style:square;v-text-anchor:top">
                   <v:fill o:detectmouseclick="t" on="false"/>
                   <v:stroke color="#3465a4" weight="17640" joinstyle="round" endcap="flat"/>
                   <v:textbox>
@@ -1697,7 +1694,7 @@
                       <w:p>
                         <w:pPr>
                           <w:pStyle w:val="Normal"/>
-                          <w:overflowPunct w:val="true"/>
+                          <w:overflowPunct w:val="false"/>
                           <w:spacing w:lineRule="auto" w:line="240" w:before="0" w:after="0"/>
                           <w:ind w:left="0" w:right="0" w:hanging="0"/>
                           <w:rPr/>
@@ -1729,7 +1726,7 @@
                   </v:textbox>
                   <w10:wrap type="square" side="largest"/>
                 </v:rect>
-                <v:rect id="shape_0" path="m0,0l-2147483645,0l-2147483645,-2147483646l0,-2147483646xe" stroked="f" o:allowincell="f" style="position:absolute;left:6195;top:211;width:485;height:555;mso-wrap-style:square;v-text-anchor:top">
+                <v:rect id="shape_0" path="m0,0l-2147483645,0l-2147483645,-2147483646l0,-2147483646xe" stroked="f" o:allowincell="f" style="position:absolute;left:6195;top:211;width:484;height:554;mso-wrap-style:square;v-text-anchor:top">
                   <v:fill o:detectmouseclick="t" on="false"/>
                   <v:stroke color="#3465a4" weight="17640" joinstyle="round" endcap="flat"/>
                   <v:textbox>
@@ -1737,7 +1734,7 @@
                       <w:p>
                         <w:pPr>
                           <w:pStyle w:val="Normal"/>
-                          <w:overflowPunct w:val="true"/>
+                          <w:overflowPunct w:val="false"/>
                           <w:spacing w:lineRule="auto" w:line="240" w:before="0" w:after="0"/>
                           <w:ind w:left="0" w:right="0" w:hanging="0"/>
                           <w:rPr/>
@@ -5081,31 +5078,7 @@
         <w:rPr>
           <w:color w:val="auto"/>
         </w:rPr>
-        <w:t xml:space="preserve"> Full specified name (SNOMED), </w:t>
-      </w:r>
-      <w:r>
-        <w:rPr>
-          <w:color w:val="auto"/>
-        </w:rPr>
-        <w:t>prefLabel</w:t>
-      </w:r>
-      <w:r>
-        <w:rPr>
-          <w:color w:val="auto"/>
-        </w:rPr>
-        <w:t xml:space="preserve"> (</w:t>
-      </w:r>
-      <w:r>
-        <w:rPr>
-          <w:color w:val="auto"/>
-        </w:rPr>
-        <w:t>ndrft</w:t>
-      </w:r>
-      <w:r>
-        <w:rPr>
-          <w:color w:val="auto"/>
-        </w:rPr>
-        <w:t>), Preferred Name (Radlex), DN, MTH_PT, MTH_GP, (NCITMetathesaurus).</w:t>
+        <w:t xml:space="preserve"> Full specified name (SNOMED), prefLabel (ndrft), Preferred Name (Radlex), DN, MTH_PT, MTH_GP, (NCITMetathesaurus).</w:t>
       </w:r>
     </w:p>
     <w:p>
@@ -6680,6 +6653,46 @@
       </w:pPr>
       <w:r>
         <w:rPr/>
+        <w:t>Procedural Updates.</w:t>
+      </w:r>
+    </w:p>
+    <w:p>
+      <w:pPr>
+        <w:pStyle w:val="Normal"/>
+        <w:rPr/>
+      </w:pPr>
+      <w:r>
+        <w:rPr/>
+      </w:r>
+    </w:p>
+    <w:p>
+      <w:pPr>
+        <w:pStyle w:val="Normal"/>
+        <w:rPr/>
+      </w:pPr>
+      <w:r>
+        <w:rPr/>
+        <w:t>1. Utilize common yaml file.</w:t>
+      </w:r>
+    </w:p>
+    <w:p>
+      <w:pPr>
+        <w:pStyle w:val="Normal"/>
+        <w:rPr/>
+      </w:pPr>
+      <w:r>
+        <w:rPr/>
+        <w:t>2. Triplicate properties as  into class, individual, and annotation.</w:t>
+      </w:r>
+    </w:p>
+    <w:p>
+      <w:pPr>
+        <w:pStyle w:val="Normal"/>
+        <w:rPr/>
+      </w:pPr>
+      <w:r>
+        <w:rPr/>
+        <w:t>3. Use SSIMO as upper level ontology primarily.</w:t>
       </w:r>
     </w:p>
     <w:sectPr>
@@ -7788,7 +7801,7 @@
     <w:pPr>
       <w:widowControl/>
       <w:suppressAutoHyphens w:val="true"/>
-      <w:overflowPunct w:val="false"/>
+      <w:overflowPunct w:val="true"/>
       <w:bidi w:val="0"/>
       <w:spacing w:before="0" w:after="0"/>
       <w:jc w:val="left"/>
@@ -8354,7 +8367,7 @@
     <w:pPr>
       <w:widowControl/>
       <w:suppressAutoHyphens w:val="true"/>
-      <w:overflowPunct w:val="false"/>
+      <w:overflowPunct w:val="true"/>
       <w:bidi w:val="0"/>
       <w:spacing w:before="0" w:after="0"/>
       <w:jc w:val="left"/>
@@ -8416,7 +8429,7 @@
     <w:pPr>
       <w:widowControl/>
       <w:suppressAutoHyphens w:val="false"/>
-      <w:overflowPunct w:val="false"/>
+      <w:overflowPunct w:val="true"/>
       <w:bidi w:val="0"/>
       <w:spacing w:before="0" w:after="0"/>
       <w:jc w:val="left"/>

</xml_diff>